<commit_message>
aggiunta relazione finale e pdf
</commit_message>
<xml_diff>
--- a/Relazione/Relazione Project Group.docx
+++ b/Relazione/Relazione Project Group.docx
@@ -5209,18 +5209,8 @@
           <w:i/>
           <w:iCs/>
         </w:rPr>
-        <w:t xml:space="preserve">Tabella </w:t>
-      </w:r>
-      <w:proofErr w:type="spellStart"/>
-      <w:r>
-        <w:rPr>
-          <w:rFonts w:ascii="Helvetica" w:hAnsi="Helvetica"/>
-          <w:i/>
-          <w:iCs/>
-        </w:rPr>
-        <w:t>unimol_cineca_merge</w:t>
-      </w:r>
-      <w:proofErr w:type="spellEnd"/>
+        <w:t>Tabella unimol_cineca_merge</w:t>
+      </w:r>
     </w:p>
     <w:p>
       <w:pPr>
@@ -5367,7 +5357,23 @@
           <w:sz w:val="28"/>
           <w:szCs w:val="28"/>
         </w:rPr>
-        <w:t xml:space="preserve">Il personale docente e ricercatore UNICAM consiste, al 26.5.2021, in 278 unità: 98 donne () e 180 uomini (). </w:t>
+        <w:t>Il personale docente e ricercatore UNICAM consiste, al 2</w:t>
+      </w:r>
+      <w:r>
+        <w:rPr>
+          <w:rFonts w:ascii="Helvetica" w:hAnsi="Helvetica"/>
+          <w:sz w:val="28"/>
+          <w:szCs w:val="28"/>
+        </w:rPr>
+        <w:t>8</w:t>
+      </w:r>
+      <w:r>
+        <w:rPr>
+          <w:rFonts w:ascii="Helvetica" w:hAnsi="Helvetica"/>
+          <w:sz w:val="28"/>
+          <w:szCs w:val="28"/>
+        </w:rPr>
+        <w:t xml:space="preserve">.5.2021, in 278 unità: 98 donne e 180 uomini. </w:t>
       </w:r>
     </w:p>
     <w:p>
@@ -5449,6 +5455,25 @@
     <w:p>
       <w:pPr>
         <w:ind w:left="-142"/>
+        <w:jc w:val="center"/>
+        <w:rPr>
+          <w:rFonts w:ascii="Helvetica" w:hAnsi="Helvetica"/>
+          <w:i/>
+          <w:iCs/>
+        </w:rPr>
+      </w:pPr>
+      <w:r>
+        <w:rPr>
+          <w:rFonts w:ascii="Helvetica" w:hAnsi="Helvetica"/>
+          <w:i/>
+          <w:iCs/>
+        </w:rPr>
+        <w:t>Grafico della consistenza numerica per genere</w:t>
+      </w:r>
+    </w:p>
+    <w:p>
+      <w:pPr>
+        <w:ind w:left="-142"/>
         <w:rPr>
           <w:rFonts w:ascii="Helvetica" w:hAnsi="Helvetica"/>
           <w:sz w:val="28"/>
@@ -5495,7 +5520,7 @@
           <w:sz w:val="28"/>
           <w:szCs w:val="28"/>
         </w:rPr>
-        <w:t xml:space="preserve">. </w:t>
+        <w:t>.</w:t>
       </w:r>
     </w:p>
     <w:p>
@@ -5526,10 +5551,10 @@
           <w:szCs w:val="28"/>
         </w:rPr>
         <w:drawing>
-          <wp:inline distT="0" distB="0" distL="0" distR="0" wp14:anchorId="0BB524C9" wp14:editId="7D813A81">
-            <wp:extent cx="3261360" cy="2609088"/>
-            <wp:effectExtent l="0" t="0" r="0" b="1270"/>
-            <wp:docPr id="24" name="Immagine 24"/>
+          <wp:inline distT="0" distB="0" distL="0" distR="0" wp14:anchorId="012FDFD0" wp14:editId="4C32BD33">
+            <wp:extent cx="6298826" cy="1866900"/>
+            <wp:effectExtent l="0" t="0" r="6985" b="0"/>
+            <wp:docPr id="23" name="Immagine 23"/>
             <wp:cNvGraphicFramePr>
               <a:graphicFrameLocks xmlns:a="http://schemas.openxmlformats.org/drawingml/2006/main" noChangeAspect="1"/>
             </wp:cNvGraphicFramePr>
@@ -5537,7 +5562,7 @@
               <a:graphicData uri="http://schemas.openxmlformats.org/drawingml/2006/picture">
                 <pic:pic xmlns:pic="http://schemas.openxmlformats.org/drawingml/2006/picture">
                   <pic:nvPicPr>
-                    <pic:cNvPr id="0" name="Picture 3"/>
+                    <pic:cNvPr id="0" name="Picture 1"/>
                     <pic:cNvPicPr>
                       <a:picLocks noChangeAspect="1" noChangeArrowheads="1"/>
                     </pic:cNvPicPr>
@@ -5558,7 +5583,7 @@
                   <pic:spPr bwMode="auto">
                     <a:xfrm>
                       <a:off x="0" y="0"/>
-                      <a:ext cx="3268766" cy="2615013"/>
+                      <a:ext cx="6305655" cy="1868924"/>
                     </a:xfrm>
                     <a:prstGeom prst="rect">
                       <a:avLst/>
@@ -5578,6 +5603,654 @@
     <w:p>
       <w:pPr>
         <w:ind w:left="-142"/>
+        <w:rPr>
+          <w:rFonts w:ascii="Helvetica" w:hAnsi="Helvetica"/>
+          <w:i/>
+          <w:iCs/>
+        </w:rPr>
+      </w:pPr>
+      <w:r>
+        <w:rPr>
+          <w:rFonts w:ascii="Helvetica" w:hAnsi="Helvetica"/>
+          <w:i/>
+          <w:iCs/>
+        </w:rPr>
+        <w:t>Tabella</w:t>
+      </w:r>
+      <w:r>
+        <w:rPr>
+          <w:rFonts w:ascii="Helvetica" w:hAnsi="Helvetica"/>
+          <w:i/>
+          <w:iCs/>
+        </w:rPr>
+        <w:t xml:space="preserve"> della consistenza numerica e percentuale nei ruoli del personale strutturato</w:t>
+      </w:r>
+    </w:p>
+    <w:p>
+      <w:pPr>
+        <w:ind w:left="-142"/>
+        <w:rPr>
+          <w:rFonts w:ascii="Helvetica" w:hAnsi="Helvetica"/>
+          <w:sz w:val="28"/>
+          <w:szCs w:val="28"/>
+        </w:rPr>
+      </w:pPr>
+    </w:p>
+    <w:p>
+      <w:pPr>
+        <w:rPr>
+          <w:rFonts w:ascii="Helvetica" w:hAnsi="Helvetica"/>
+          <w:sz w:val="28"/>
+          <w:szCs w:val="28"/>
+        </w:rPr>
+      </w:pPr>
+    </w:p>
+    <w:p>
+      <w:pPr>
+        <w:ind w:left="-142"/>
+        <w:rPr>
+          <w:rFonts w:ascii="Helvetica" w:hAnsi="Helvetica"/>
+          <w:sz w:val="28"/>
+          <w:szCs w:val="28"/>
+        </w:rPr>
+      </w:pPr>
+      <w:r>
+        <w:rPr>
+          <w:rFonts w:ascii="Helvetica" w:hAnsi="Helvetica"/>
+          <w:sz w:val="28"/>
+          <w:szCs w:val="28"/>
+        </w:rPr>
+        <w:t xml:space="preserve">Volendo soffermarci sulla distribuzione di genere nei vari ruoli del personale docente ricercatore, osserviamo percentuali di donne sempre più basse con il salire della scala gerarchica, sino a giungere al ruolo di ordinario dove la consistenza di donne corrisponde al </w:t>
+      </w:r>
+      <w:r>
+        <w:rPr>
+          <w:rFonts w:ascii="Helvetica" w:hAnsi="Helvetica"/>
+          <w:b/>
+          <w:bCs/>
+          <w:sz w:val="28"/>
+          <w:szCs w:val="28"/>
+        </w:rPr>
+        <w:t xml:space="preserve">3% della popolazione </w:t>
+      </w:r>
+      <w:r>
+        <w:rPr>
+          <w:rFonts w:ascii="Helvetica" w:hAnsi="Helvetica"/>
+          <w:sz w:val="28"/>
+          <w:szCs w:val="28"/>
+        </w:rPr>
+        <w:t xml:space="preserve">(totale docenti-ricercatori </w:t>
+      </w:r>
+      <w:r>
+        <w:rPr>
+          <w:rFonts w:ascii="Helvetica" w:hAnsi="Helvetica"/>
+          <w:sz w:val="28"/>
+          <w:szCs w:val="28"/>
+        </w:rPr>
+        <w:t>esclus</w:t>
+      </w:r>
+      <w:r>
+        <w:rPr>
+          <w:rFonts w:ascii="Helvetica" w:hAnsi="Helvetica"/>
+          <w:sz w:val="28"/>
+          <w:szCs w:val="28"/>
+        </w:rPr>
+        <w:t xml:space="preserve">i assegnisti) a fronte di un </w:t>
+      </w:r>
+      <w:r>
+        <w:rPr>
+          <w:rFonts w:ascii="Helvetica" w:hAnsi="Helvetica"/>
+          <w:b/>
+          <w:bCs/>
+          <w:sz w:val="28"/>
+          <w:szCs w:val="28"/>
+        </w:rPr>
+        <w:t>1</w:t>
+      </w:r>
+      <w:r>
+        <w:rPr>
+          <w:rFonts w:ascii="Helvetica" w:hAnsi="Helvetica"/>
+          <w:b/>
+          <w:bCs/>
+          <w:sz w:val="28"/>
+          <w:szCs w:val="28"/>
+        </w:rPr>
+        <w:t>8</w:t>
+      </w:r>
+      <w:r>
+        <w:rPr>
+          <w:rFonts w:ascii="Helvetica" w:hAnsi="Helvetica"/>
+          <w:b/>
+          <w:bCs/>
+          <w:sz w:val="28"/>
+          <w:szCs w:val="28"/>
+        </w:rPr>
+        <w:t xml:space="preserve">% </w:t>
+      </w:r>
+      <w:r>
+        <w:rPr>
+          <w:rFonts w:ascii="Helvetica" w:hAnsi="Helvetica"/>
+          <w:sz w:val="28"/>
+          <w:szCs w:val="28"/>
+        </w:rPr>
+        <w:t>di uomini.</w:t>
+      </w:r>
+    </w:p>
+    <w:p>
+      <w:pPr>
+        <w:rPr>
+          <w:rFonts w:ascii="Helvetica" w:hAnsi="Helvetica"/>
+          <w:sz w:val="28"/>
+          <w:szCs w:val="28"/>
+        </w:rPr>
+      </w:pPr>
+    </w:p>
+    <w:p>
+      <w:pPr>
+        <w:ind w:left="-142"/>
+        <w:rPr>
+          <w:rFonts w:ascii="Helvetica" w:hAnsi="Helvetica"/>
+          <w:sz w:val="28"/>
+          <w:szCs w:val="28"/>
+        </w:rPr>
+      </w:pPr>
+      <w:r>
+        <w:rPr>
+          <w:rFonts w:ascii="Helvetica" w:hAnsi="Helvetica"/>
+          <w:noProof/>
+          <w:sz w:val="28"/>
+          <w:szCs w:val="28"/>
+        </w:rPr>
+        <w:drawing>
+          <wp:inline distT="0" distB="0" distL="0" distR="0" wp14:anchorId="7F1DA3C9" wp14:editId="5B9B5003">
+            <wp:extent cx="6118860" cy="2651760"/>
+            <wp:effectExtent l="0" t="0" r="0" b="0"/>
+            <wp:docPr id="26" name="Immagine 26"/>
+            <wp:cNvGraphicFramePr>
+              <a:graphicFrameLocks xmlns:a="http://schemas.openxmlformats.org/drawingml/2006/main" noChangeAspect="1"/>
+            </wp:cNvGraphicFramePr>
+            <a:graphic xmlns:a="http://schemas.openxmlformats.org/drawingml/2006/main">
+              <a:graphicData uri="http://schemas.openxmlformats.org/drawingml/2006/picture">
+                <pic:pic xmlns:pic="http://schemas.openxmlformats.org/drawingml/2006/picture">
+                  <pic:nvPicPr>
+                    <pic:cNvPr id="0" name="Picture 3"/>
+                    <pic:cNvPicPr>
+                      <a:picLocks noChangeAspect="1" noChangeArrowheads="1"/>
+                    </pic:cNvPicPr>
+                  </pic:nvPicPr>
+                  <pic:blipFill>
+                    <a:blip r:embed="rId26">
+                      <a:extLst>
+                        <a:ext uri="{28A0092B-C50C-407E-A947-70E740481C1C}">
+                          <a14:useLocalDpi xmlns:a14="http://schemas.microsoft.com/office/drawing/2010/main" val="0"/>
+                        </a:ext>
+                      </a:extLst>
+                    </a:blip>
+                    <a:srcRect/>
+                    <a:stretch>
+                      <a:fillRect/>
+                    </a:stretch>
+                  </pic:blipFill>
+                  <pic:spPr bwMode="auto">
+                    <a:xfrm>
+                      <a:off x="0" y="0"/>
+                      <a:ext cx="6118860" cy="2651760"/>
+                    </a:xfrm>
+                    <a:prstGeom prst="rect">
+                      <a:avLst/>
+                    </a:prstGeom>
+                    <a:noFill/>
+                    <a:ln>
+                      <a:noFill/>
+                    </a:ln>
+                  </pic:spPr>
+                </pic:pic>
+              </a:graphicData>
+            </a:graphic>
+          </wp:inline>
+        </w:drawing>
+      </w:r>
+    </w:p>
+    <w:p>
+      <w:pPr>
+        <w:ind w:left="-142"/>
+        <w:rPr>
+          <w:rFonts w:ascii="Helvetica" w:hAnsi="Helvetica"/>
+          <w:sz w:val="28"/>
+          <w:szCs w:val="28"/>
+        </w:rPr>
+      </w:pPr>
+      <w:r>
+        <w:rPr>
+          <w:rFonts w:ascii="Helvetica" w:hAnsi="Helvetica"/>
+          <w:i/>
+          <w:iCs/>
+        </w:rPr>
+        <w:t>Tabella</w:t>
+      </w:r>
+      <w:r>
+        <w:rPr>
+          <w:rFonts w:ascii="Helvetica" w:hAnsi="Helvetica"/>
+          <w:i/>
+          <w:iCs/>
+        </w:rPr>
+        <w:t xml:space="preserve"> della </w:t>
+      </w:r>
+      <w:r>
+        <w:rPr>
+          <w:rFonts w:ascii="Helvetica" w:hAnsi="Helvetica"/>
+          <w:i/>
+          <w:iCs/>
+        </w:rPr>
+        <w:t>distribuzione di genere e ruolo</w:t>
+      </w:r>
+      <w:r>
+        <w:rPr>
+          <w:rFonts w:ascii="Helvetica" w:hAnsi="Helvetica"/>
+          <w:i/>
+          <w:iCs/>
+        </w:rPr>
+        <w:t>, pt.</w:t>
+      </w:r>
+      <w:r>
+        <w:rPr>
+          <w:rFonts w:ascii="Helvetica" w:hAnsi="Helvetica"/>
+          <w:i/>
+          <w:iCs/>
+        </w:rPr>
+        <w:t>1</w:t>
+      </w:r>
+    </w:p>
+    <w:p>
+      <w:pPr>
+        <w:rPr>
+          <w:rFonts w:ascii="Helvetica" w:hAnsi="Helvetica"/>
+          <w:sz w:val="28"/>
+          <w:szCs w:val="28"/>
+        </w:rPr>
+      </w:pPr>
+    </w:p>
+    <w:p>
+      <w:pPr>
+        <w:ind w:left="-142"/>
+        <w:rPr>
+          <w:rFonts w:ascii="Helvetica" w:hAnsi="Helvetica"/>
+          <w:sz w:val="28"/>
+          <w:szCs w:val="28"/>
+        </w:rPr>
+      </w:pPr>
+      <w:r>
+        <w:rPr>
+          <w:rFonts w:ascii="Helvetica" w:hAnsi="Helvetica"/>
+          <w:noProof/>
+          <w:sz w:val="28"/>
+          <w:szCs w:val="28"/>
+        </w:rPr>
+        <w:drawing>
+          <wp:inline distT="0" distB="0" distL="0" distR="0" wp14:anchorId="7484158A" wp14:editId="42FB2C58">
+            <wp:extent cx="6027420" cy="1261029"/>
+            <wp:effectExtent l="0" t="0" r="0" b="0"/>
+            <wp:docPr id="25" name="Immagine 25"/>
+            <wp:cNvGraphicFramePr>
+              <a:graphicFrameLocks xmlns:a="http://schemas.openxmlformats.org/drawingml/2006/main" noChangeAspect="1"/>
+            </wp:cNvGraphicFramePr>
+            <a:graphic xmlns:a="http://schemas.openxmlformats.org/drawingml/2006/main">
+              <a:graphicData uri="http://schemas.openxmlformats.org/drawingml/2006/picture">
+                <pic:pic xmlns:pic="http://schemas.openxmlformats.org/drawingml/2006/picture">
+                  <pic:nvPicPr>
+                    <pic:cNvPr id="0" name="Picture 2"/>
+                    <pic:cNvPicPr>
+                      <a:picLocks noChangeAspect="1" noChangeArrowheads="1"/>
+                    </pic:cNvPicPr>
+                  </pic:nvPicPr>
+                  <pic:blipFill>
+                    <a:blip r:embed="rId27" cstate="print">
+                      <a:extLst>
+                        <a:ext uri="{28A0092B-C50C-407E-A947-70E740481C1C}">
+                          <a14:useLocalDpi xmlns:a14="http://schemas.microsoft.com/office/drawing/2010/main" val="0"/>
+                        </a:ext>
+                      </a:extLst>
+                    </a:blip>
+                    <a:srcRect/>
+                    <a:stretch>
+                      <a:fillRect/>
+                    </a:stretch>
+                  </pic:blipFill>
+                  <pic:spPr bwMode="auto">
+                    <a:xfrm>
+                      <a:off x="0" y="0"/>
+                      <a:ext cx="6034907" cy="1262595"/>
+                    </a:xfrm>
+                    <a:prstGeom prst="rect">
+                      <a:avLst/>
+                    </a:prstGeom>
+                    <a:noFill/>
+                    <a:ln>
+                      <a:noFill/>
+                    </a:ln>
+                  </pic:spPr>
+                </pic:pic>
+              </a:graphicData>
+            </a:graphic>
+          </wp:inline>
+        </w:drawing>
+      </w:r>
+      <w:r>
+        <w:rPr>
+          <w:rFonts w:ascii="Helvetica" w:hAnsi="Helvetica"/>
+          <w:i/>
+          <w:iCs/>
+        </w:rPr>
+        <w:t>Tabella</w:t>
+      </w:r>
+      <w:r>
+        <w:rPr>
+          <w:rFonts w:ascii="Helvetica" w:hAnsi="Helvetica"/>
+          <w:i/>
+          <w:iCs/>
+        </w:rPr>
+        <w:t xml:space="preserve"> della consistenza numerica e percentuale nei ruoli del personale strutturato, pt.</w:t>
+      </w:r>
+      <w:r>
+        <w:rPr>
+          <w:rFonts w:ascii="Helvetica" w:hAnsi="Helvetica"/>
+          <w:i/>
+          <w:iCs/>
+        </w:rPr>
+        <w:t>2</w:t>
+      </w:r>
+    </w:p>
+    <w:p>
+      <w:pPr>
+        <w:rPr>
+          <w:rFonts w:ascii="Helvetica" w:hAnsi="Helvetica"/>
+          <w:sz w:val="28"/>
+          <w:szCs w:val="28"/>
+        </w:rPr>
+      </w:pPr>
+    </w:p>
+    <w:p>
+      <w:pPr>
+        <w:ind w:left="-142"/>
+        <w:rPr>
+          <w:rFonts w:ascii="Helvetica" w:hAnsi="Helvetica"/>
+          <w:sz w:val="28"/>
+          <w:szCs w:val="28"/>
+        </w:rPr>
+      </w:pPr>
+    </w:p>
+    <w:p>
+      <w:pPr>
+        <w:ind w:left="-142"/>
+        <w:rPr>
+          <w:rFonts w:ascii="Helvetica" w:hAnsi="Helvetica"/>
+          <w:sz w:val="28"/>
+          <w:szCs w:val="28"/>
+        </w:rPr>
+      </w:pPr>
+    </w:p>
+    <w:p>
+      <w:pPr>
+        <w:rPr>
+          <w:rFonts w:ascii="Helvetica" w:hAnsi="Helvetica"/>
+          <w:sz w:val="28"/>
+          <w:szCs w:val="28"/>
+        </w:rPr>
+      </w:pPr>
+    </w:p>
+    <w:p>
+      <w:pPr>
+        <w:rPr>
+          <w:rFonts w:ascii="Helvetica" w:hAnsi="Helvetica"/>
+          <w:sz w:val="28"/>
+          <w:szCs w:val="28"/>
+        </w:rPr>
+      </w:pPr>
+    </w:p>
+    <w:p>
+      <w:pPr>
+        <w:rPr>
+          <w:rFonts w:ascii="Helvetica" w:hAnsi="Helvetica"/>
+          <w:sz w:val="28"/>
+          <w:szCs w:val="28"/>
+        </w:rPr>
+      </w:pPr>
+    </w:p>
+    <w:p>
+      <w:pPr>
+        <w:rPr>
+          <w:rFonts w:ascii="Helvetica" w:hAnsi="Helvetica"/>
+          <w:sz w:val="28"/>
+          <w:szCs w:val="28"/>
+        </w:rPr>
+      </w:pPr>
+      <w:r>
+        <w:rPr>
+          <w:rFonts w:ascii="Helvetica" w:hAnsi="Helvetica"/>
+          <w:sz w:val="28"/>
+          <w:szCs w:val="28"/>
+        </w:rPr>
+        <w:t xml:space="preserve">Nelle tornate dell’Abilitazione Scientifica Nazionale la cui validità va dal 2013 al 2029 sono state osservate </w:t>
+      </w:r>
+      <w:r>
+        <w:rPr>
+          <w:rFonts w:ascii="Helvetica" w:hAnsi="Helvetica"/>
+          <w:sz w:val="28"/>
+          <w:szCs w:val="28"/>
+        </w:rPr>
+        <w:t>50</w:t>
+      </w:r>
+      <w:r>
+        <w:rPr>
+          <w:rFonts w:ascii="Helvetica" w:hAnsi="Helvetica"/>
+          <w:sz w:val="28"/>
+          <w:szCs w:val="28"/>
+        </w:rPr>
+        <w:t xml:space="preserve"> abilitazioni di prima fascia e 11</w:t>
+      </w:r>
+      <w:r>
+        <w:rPr>
+          <w:rFonts w:ascii="Helvetica" w:hAnsi="Helvetica"/>
+          <w:sz w:val="28"/>
+          <w:szCs w:val="28"/>
+        </w:rPr>
+        <w:t>4</w:t>
+      </w:r>
+      <w:r>
+        <w:rPr>
+          <w:rFonts w:ascii="Helvetica" w:hAnsi="Helvetica"/>
+          <w:sz w:val="28"/>
+          <w:szCs w:val="28"/>
+        </w:rPr>
+        <w:t xml:space="preserve"> di seconda fascia che hanno riguardato il personale docente ricercatore in servizio in UNICAM. La seguente Tabella mostra rispettivamente i dati relativi alla prima fascia e alla seconda fascia, con la correlazione fra gli esiti delle procedure nazionali di abilitazione e le chiamate in ruolo presso l’ateneo di Camerino, complessivamente pari al </w:t>
+      </w:r>
+      <w:r>
+        <w:rPr>
+          <w:rFonts w:ascii="Helvetica" w:hAnsi="Helvetica"/>
+          <w:sz w:val="28"/>
+          <w:szCs w:val="28"/>
+        </w:rPr>
+        <w:t>17</w:t>
+      </w:r>
+      <w:r>
+        <w:rPr>
+          <w:rFonts w:ascii="Helvetica" w:hAnsi="Helvetica"/>
+          <w:sz w:val="28"/>
+          <w:szCs w:val="28"/>
+        </w:rPr>
+        <w:t xml:space="preserve">% degli abilitati di prima fascia e il </w:t>
+      </w:r>
+      <w:r>
+        <w:rPr>
+          <w:rFonts w:ascii="Helvetica" w:hAnsi="Helvetica"/>
+          <w:sz w:val="28"/>
+          <w:szCs w:val="28"/>
+        </w:rPr>
+        <w:t>40</w:t>
+      </w:r>
+      <w:r>
+        <w:rPr>
+          <w:rFonts w:ascii="Helvetica" w:hAnsi="Helvetica"/>
+          <w:sz w:val="28"/>
+          <w:szCs w:val="28"/>
+        </w:rPr>
+        <w:t>% di quelli di seconda fascia.</w:t>
+      </w:r>
+    </w:p>
+    <w:p>
+      <w:pPr>
+        <w:rPr>
+          <w:rFonts w:ascii="Helvetica" w:hAnsi="Helvetica"/>
+          <w:sz w:val="28"/>
+          <w:szCs w:val="28"/>
+        </w:rPr>
+      </w:pPr>
+    </w:p>
+    <w:p>
+      <w:pPr>
+        <w:ind w:left="-142"/>
+        <w:rPr>
+          <w:rFonts w:ascii="Helvetica" w:hAnsi="Helvetica"/>
+          <w:sz w:val="28"/>
+          <w:szCs w:val="28"/>
+        </w:rPr>
+      </w:pPr>
+      <w:r>
+        <w:rPr>
+          <w:rFonts w:ascii="Helvetica" w:hAnsi="Helvetica"/>
+          <w:noProof/>
+          <w:sz w:val="28"/>
+          <w:szCs w:val="28"/>
+        </w:rPr>
+        <w:drawing>
+          <wp:inline distT="0" distB="0" distL="0" distR="0" wp14:anchorId="144D32A0" wp14:editId="15D512A9">
+            <wp:extent cx="6493484" cy="1584960"/>
+            <wp:effectExtent l="0" t="0" r="3175" b="0"/>
+            <wp:docPr id="28" name="Immagine 28"/>
+            <wp:cNvGraphicFramePr>
+              <a:graphicFrameLocks xmlns:a="http://schemas.openxmlformats.org/drawingml/2006/main" noChangeAspect="1"/>
+            </wp:cNvGraphicFramePr>
+            <a:graphic xmlns:a="http://schemas.openxmlformats.org/drawingml/2006/main">
+              <a:graphicData uri="http://schemas.openxmlformats.org/drawingml/2006/picture">
+                <pic:pic xmlns:pic="http://schemas.openxmlformats.org/drawingml/2006/picture">
+                  <pic:nvPicPr>
+                    <pic:cNvPr id="0" name="Picture 4"/>
+                    <pic:cNvPicPr>
+                      <a:picLocks noChangeAspect="1" noChangeArrowheads="1"/>
+                    </pic:cNvPicPr>
+                  </pic:nvPicPr>
+                  <pic:blipFill>
+                    <a:blip r:embed="rId28">
+                      <a:extLst>
+                        <a:ext uri="{28A0092B-C50C-407E-A947-70E740481C1C}">
+                          <a14:useLocalDpi xmlns:a14="http://schemas.microsoft.com/office/drawing/2010/main" val="0"/>
+                        </a:ext>
+                      </a:extLst>
+                    </a:blip>
+                    <a:srcRect/>
+                    <a:stretch>
+                      <a:fillRect/>
+                    </a:stretch>
+                  </pic:blipFill>
+                  <pic:spPr bwMode="auto">
+                    <a:xfrm>
+                      <a:off x="0" y="0"/>
+                      <a:ext cx="6498723" cy="1586239"/>
+                    </a:xfrm>
+                    <a:prstGeom prst="rect">
+                      <a:avLst/>
+                    </a:prstGeom>
+                    <a:noFill/>
+                    <a:ln>
+                      <a:noFill/>
+                    </a:ln>
+                  </pic:spPr>
+                </pic:pic>
+              </a:graphicData>
+            </a:graphic>
+          </wp:inline>
+        </w:drawing>
+      </w:r>
+    </w:p>
+    <w:p>
+      <w:pPr>
+        <w:rPr>
+          <w:rFonts w:ascii="Helvetica" w:hAnsi="Helvetica"/>
+          <w:i/>
+          <w:iCs/>
+        </w:rPr>
+      </w:pPr>
+      <w:r>
+        <w:rPr>
+          <w:rFonts w:ascii="Helvetica" w:hAnsi="Helvetica"/>
+          <w:i/>
+          <w:iCs/>
+        </w:rPr>
+        <w:t>Tabella degli abilitati per fascia</w:t>
+      </w:r>
+    </w:p>
+    <w:p>
+      <w:pPr>
+        <w:ind w:left="-142"/>
+        <w:rPr>
+          <w:rFonts w:ascii="Helvetica" w:hAnsi="Helvetica"/>
+          <w:sz w:val="28"/>
+          <w:szCs w:val="28"/>
+        </w:rPr>
+      </w:pPr>
+    </w:p>
+    <w:p>
+      <w:pPr>
+        <w:ind w:left="-142"/>
+        <w:rPr>
+          <w:rFonts w:ascii="Helvetica" w:hAnsi="Helvetica"/>
+          <w:sz w:val="28"/>
+          <w:szCs w:val="28"/>
+        </w:rPr>
+      </w:pPr>
+      <w:r>
+        <w:rPr>
+          <w:rFonts w:ascii="Helvetica" w:hAnsi="Helvetica"/>
+          <w:sz w:val="28"/>
+          <w:szCs w:val="28"/>
+        </w:rPr>
+        <w:t>Per quanto riguarda la distribuzione di genere nel ruolo “professori ordinari in UNICAM” dal 20</w:t>
+      </w:r>
+      <w:r>
+        <w:rPr>
+          <w:rFonts w:ascii="Helvetica" w:hAnsi="Helvetica"/>
+          <w:sz w:val="28"/>
+          <w:szCs w:val="28"/>
+        </w:rPr>
+        <w:t>12</w:t>
+      </w:r>
+      <w:r>
+        <w:rPr>
+          <w:rFonts w:ascii="Helvetica" w:hAnsi="Helvetica"/>
+          <w:sz w:val="28"/>
+          <w:szCs w:val="28"/>
+        </w:rPr>
+        <w:t xml:space="preserve"> al 2020 osserviamo un trend percentuale pressoché costante con un picco negli arruolamenti del 20</w:t>
+      </w:r>
+      <w:r>
+        <w:rPr>
+          <w:rFonts w:ascii="Helvetica" w:hAnsi="Helvetica"/>
+          <w:sz w:val="28"/>
+          <w:szCs w:val="28"/>
+        </w:rPr>
+        <w:t>12</w:t>
+      </w:r>
+      <w:r>
+        <w:rPr>
+          <w:rFonts w:ascii="Helvetica" w:hAnsi="Helvetica"/>
+          <w:sz w:val="28"/>
+          <w:szCs w:val="28"/>
+        </w:rPr>
+        <w:t>. I dati sono evidenziati nel seguente Grafico.</w:t>
+      </w:r>
+    </w:p>
+    <w:p>
+      <w:pPr>
+        <w:ind w:left="-142"/>
         <w:jc w:val="center"/>
         <w:rPr>
           <w:rFonts w:ascii="Helvetica" w:hAnsi="Helvetica"/>
@@ -5585,22 +6258,1289 @@
           <w:szCs w:val="28"/>
         </w:rPr>
       </w:pPr>
-    </w:p>
-    <w:p>
-      <w:pPr>
-        <w:ind w:left="-142"/>
-        <w:rPr>
-          <w:rFonts w:ascii="Helvetica" w:hAnsi="Helvetica"/>
-          <w:sz w:val="28"/>
-          <w:szCs w:val="28"/>
-        </w:rPr>
-      </w:pPr>
+      <w:r>
+        <w:rPr>
+          <w:rFonts w:ascii="Helvetica" w:hAnsi="Helvetica"/>
+          <w:noProof/>
+          <w:sz w:val="28"/>
+          <w:szCs w:val="28"/>
+        </w:rPr>
+        <w:drawing>
+          <wp:inline distT="0" distB="0" distL="0" distR="0" wp14:anchorId="4D5F6B76" wp14:editId="7FF7441F">
+            <wp:extent cx="3314700" cy="2651760"/>
+            <wp:effectExtent l="0" t="0" r="0" b="0"/>
+            <wp:docPr id="29" name="Immagine 29"/>
+            <wp:cNvGraphicFramePr>
+              <a:graphicFrameLocks xmlns:a="http://schemas.openxmlformats.org/drawingml/2006/main" noChangeAspect="1"/>
+            </wp:cNvGraphicFramePr>
+            <a:graphic xmlns:a="http://schemas.openxmlformats.org/drawingml/2006/main">
+              <a:graphicData uri="http://schemas.openxmlformats.org/drawingml/2006/picture">
+                <pic:pic xmlns:pic="http://schemas.openxmlformats.org/drawingml/2006/picture">
+                  <pic:nvPicPr>
+                    <pic:cNvPr id="0" name="Picture 5"/>
+                    <pic:cNvPicPr>
+                      <a:picLocks noChangeAspect="1" noChangeArrowheads="1"/>
+                    </pic:cNvPicPr>
+                  </pic:nvPicPr>
+                  <pic:blipFill>
+                    <a:blip r:embed="rId29">
+                      <a:extLst>
+                        <a:ext uri="{28A0092B-C50C-407E-A947-70E740481C1C}">
+                          <a14:useLocalDpi xmlns:a14="http://schemas.microsoft.com/office/drawing/2010/main" val="0"/>
+                        </a:ext>
+                      </a:extLst>
+                    </a:blip>
+                    <a:srcRect/>
+                    <a:stretch>
+                      <a:fillRect/>
+                    </a:stretch>
+                  </pic:blipFill>
+                  <pic:spPr bwMode="auto">
+                    <a:xfrm>
+                      <a:off x="0" y="0"/>
+                      <a:ext cx="3314700" cy="2651760"/>
+                    </a:xfrm>
+                    <a:prstGeom prst="rect">
+                      <a:avLst/>
+                    </a:prstGeom>
+                    <a:noFill/>
+                    <a:ln>
+                      <a:noFill/>
+                    </a:ln>
+                  </pic:spPr>
+                </pic:pic>
+              </a:graphicData>
+            </a:graphic>
+          </wp:inline>
+        </w:drawing>
+      </w:r>
+    </w:p>
+    <w:p>
+      <w:pPr>
+        <w:ind w:left="-142"/>
+        <w:jc w:val="center"/>
+        <w:rPr>
+          <w:rFonts w:ascii="Helvetica" w:hAnsi="Helvetica"/>
+          <w:i/>
+          <w:iCs/>
+        </w:rPr>
+      </w:pPr>
+      <w:r>
+        <w:rPr>
+          <w:rFonts w:ascii="Helvetica" w:hAnsi="Helvetica"/>
+          <w:i/>
+          <w:iCs/>
+        </w:rPr>
+        <w:t>Grafico dell’andamento di genere per il ruolo di professore ordinario</w:t>
+      </w:r>
+    </w:p>
+    <w:p>
+      <w:pPr>
+        <w:ind w:left="-142"/>
+        <w:rPr>
+          <w:rFonts w:ascii="Helvetica" w:hAnsi="Helvetica"/>
+          <w:sz w:val="28"/>
+          <w:szCs w:val="28"/>
+        </w:rPr>
+      </w:pPr>
+    </w:p>
+    <w:p>
+      <w:pPr>
+        <w:ind w:left="-142"/>
+        <w:rPr>
+          <w:rFonts w:ascii="Helvetica" w:hAnsi="Helvetica"/>
+          <w:sz w:val="28"/>
+          <w:szCs w:val="28"/>
+        </w:rPr>
+      </w:pPr>
+    </w:p>
+    <w:p>
+      <w:pPr>
+        <w:ind w:left="-142"/>
+        <w:rPr>
+          <w:rFonts w:ascii="Helvetica" w:hAnsi="Helvetica"/>
+          <w:sz w:val="28"/>
+          <w:szCs w:val="28"/>
+        </w:rPr>
+      </w:pPr>
+      <w:r>
+        <w:rPr>
+          <w:rFonts w:ascii="Helvetica" w:hAnsi="Helvetica"/>
+          <w:sz w:val="28"/>
+          <w:szCs w:val="28"/>
+        </w:rPr>
+        <w:t>Considerando poi la distribuzione del personale UNICAM nelle 5 scuole di ateneo; si può osservare una situazione diversificata, ma comunque coerente rispetto al trend complessivo. Di seguito sono riportati i grafici di numerosità percentuale per ciascuna scuola in ciascun ruolo.</w:t>
+      </w:r>
+    </w:p>
+    <w:p>
+      <w:pPr>
+        <w:ind w:left="-142"/>
+        <w:rPr>
+          <w:rFonts w:ascii="Helvetica" w:hAnsi="Helvetica"/>
+          <w:sz w:val="28"/>
+          <w:szCs w:val="28"/>
+        </w:rPr>
+      </w:pPr>
+    </w:p>
+    <w:p>
+      <w:pPr>
+        <w:ind w:left="-142"/>
+        <w:jc w:val="center"/>
+        <w:rPr>
+          <w:rFonts w:ascii="Helvetica" w:hAnsi="Helvetica"/>
+          <w:sz w:val="28"/>
+          <w:szCs w:val="28"/>
+        </w:rPr>
+      </w:pPr>
+      <w:r>
+        <w:rPr>
+          <w:rFonts w:ascii="Helvetica" w:hAnsi="Helvetica"/>
+          <w:noProof/>
+          <w:sz w:val="28"/>
+          <w:szCs w:val="28"/>
+        </w:rPr>
+        <w:drawing>
+          <wp:inline distT="0" distB="0" distL="0" distR="0" wp14:anchorId="74863345" wp14:editId="5C4D57C2">
+            <wp:extent cx="3352880" cy="2796540"/>
+            <wp:effectExtent l="0" t="0" r="0" b="3810"/>
+            <wp:docPr id="30" name="Immagine 30"/>
+            <wp:cNvGraphicFramePr>
+              <a:graphicFrameLocks xmlns:a="http://schemas.openxmlformats.org/drawingml/2006/main" noChangeAspect="1"/>
+            </wp:cNvGraphicFramePr>
+            <a:graphic xmlns:a="http://schemas.openxmlformats.org/drawingml/2006/main">
+              <a:graphicData uri="http://schemas.openxmlformats.org/drawingml/2006/picture">
+                <pic:pic xmlns:pic="http://schemas.openxmlformats.org/drawingml/2006/picture">
+                  <pic:nvPicPr>
+                    <pic:cNvPr id="0" name="Picture 6"/>
+                    <pic:cNvPicPr>
+                      <a:picLocks noChangeAspect="1" noChangeArrowheads="1"/>
+                    </pic:cNvPicPr>
+                  </pic:nvPicPr>
+                  <pic:blipFill>
+                    <a:blip r:embed="rId30">
+                      <a:extLst>
+                        <a:ext uri="{28A0092B-C50C-407E-A947-70E740481C1C}">
+                          <a14:useLocalDpi xmlns:a14="http://schemas.microsoft.com/office/drawing/2010/main" val="0"/>
+                        </a:ext>
+                      </a:extLst>
+                    </a:blip>
+                    <a:srcRect/>
+                    <a:stretch>
+                      <a:fillRect/>
+                    </a:stretch>
+                  </pic:blipFill>
+                  <pic:spPr bwMode="auto">
+                    <a:xfrm>
+                      <a:off x="0" y="0"/>
+                      <a:ext cx="3361760" cy="2803947"/>
+                    </a:xfrm>
+                    <a:prstGeom prst="rect">
+                      <a:avLst/>
+                    </a:prstGeom>
+                    <a:noFill/>
+                    <a:ln>
+                      <a:noFill/>
+                    </a:ln>
+                  </pic:spPr>
+                </pic:pic>
+              </a:graphicData>
+            </a:graphic>
+          </wp:inline>
+        </w:drawing>
+      </w:r>
+    </w:p>
+    <w:p>
+      <w:pPr>
+        <w:ind w:left="-142"/>
+        <w:jc w:val="center"/>
+        <w:rPr>
+          <w:rFonts w:ascii="Helvetica" w:hAnsi="Helvetica"/>
+          <w:i/>
+          <w:iCs/>
+          <w:sz w:val="20"/>
+          <w:szCs w:val="20"/>
+        </w:rPr>
+      </w:pPr>
+      <w:r>
+        <w:rPr>
+          <w:rFonts w:ascii="Helvetica" w:hAnsi="Helvetica"/>
+          <w:i/>
+          <w:iCs/>
+          <w:sz w:val="20"/>
+          <w:szCs w:val="20"/>
+        </w:rPr>
+        <w:t>Grafico della distribuzione di genere nei vari ruoli della scuola di Scienze e Tecnologie</w:t>
+      </w:r>
+    </w:p>
+    <w:p>
+      <w:pPr>
+        <w:ind w:left="-142"/>
+        <w:rPr>
+          <w:rFonts w:ascii="Helvetica" w:hAnsi="Helvetica"/>
+          <w:sz w:val="20"/>
+          <w:szCs w:val="20"/>
+        </w:rPr>
+      </w:pPr>
+    </w:p>
+    <w:p>
+      <w:pPr>
+        <w:ind w:left="-142"/>
+        <w:rPr>
+          <w:rFonts w:ascii="Helvetica" w:hAnsi="Helvetica"/>
+          <w:sz w:val="20"/>
+          <w:szCs w:val="20"/>
+        </w:rPr>
+      </w:pPr>
+    </w:p>
+    <w:p>
+      <w:pPr>
+        <w:ind w:left="-142"/>
+        <w:jc w:val="center"/>
+        <w:rPr>
+          <w:rFonts w:ascii="Helvetica" w:hAnsi="Helvetica"/>
+          <w:sz w:val="20"/>
+          <w:szCs w:val="20"/>
+        </w:rPr>
+      </w:pPr>
+      <w:r>
+        <w:rPr>
+          <w:rFonts w:ascii="Helvetica" w:hAnsi="Helvetica"/>
+          <w:noProof/>
+          <w:sz w:val="20"/>
+          <w:szCs w:val="20"/>
+        </w:rPr>
+        <w:drawing>
+          <wp:inline distT="0" distB="0" distL="0" distR="0" wp14:anchorId="40A858DE" wp14:editId="42527D4F">
+            <wp:extent cx="3360420" cy="2725264"/>
+            <wp:effectExtent l="0" t="0" r="0" b="0"/>
+            <wp:docPr id="31" name="Immagine 31"/>
+            <wp:cNvGraphicFramePr>
+              <a:graphicFrameLocks xmlns:a="http://schemas.openxmlformats.org/drawingml/2006/main" noChangeAspect="1"/>
+            </wp:cNvGraphicFramePr>
+            <a:graphic xmlns:a="http://schemas.openxmlformats.org/drawingml/2006/main">
+              <a:graphicData uri="http://schemas.openxmlformats.org/drawingml/2006/picture">
+                <pic:pic xmlns:pic="http://schemas.openxmlformats.org/drawingml/2006/picture">
+                  <pic:nvPicPr>
+                    <pic:cNvPr id="0" name="Picture 7"/>
+                    <pic:cNvPicPr>
+                      <a:picLocks noChangeAspect="1" noChangeArrowheads="1"/>
+                    </pic:cNvPicPr>
+                  </pic:nvPicPr>
+                  <pic:blipFill>
+                    <a:blip r:embed="rId31">
+                      <a:extLst>
+                        <a:ext uri="{28A0092B-C50C-407E-A947-70E740481C1C}">
+                          <a14:useLocalDpi xmlns:a14="http://schemas.microsoft.com/office/drawing/2010/main" val="0"/>
+                        </a:ext>
+                      </a:extLst>
+                    </a:blip>
+                    <a:srcRect/>
+                    <a:stretch>
+                      <a:fillRect/>
+                    </a:stretch>
+                  </pic:blipFill>
+                  <pic:spPr bwMode="auto">
+                    <a:xfrm>
+                      <a:off x="0" y="0"/>
+                      <a:ext cx="3361590" cy="2726213"/>
+                    </a:xfrm>
+                    <a:prstGeom prst="rect">
+                      <a:avLst/>
+                    </a:prstGeom>
+                    <a:noFill/>
+                    <a:ln>
+                      <a:noFill/>
+                    </a:ln>
+                  </pic:spPr>
+                </pic:pic>
+              </a:graphicData>
+            </a:graphic>
+          </wp:inline>
+        </w:drawing>
+      </w:r>
+    </w:p>
+    <w:p>
+      <w:pPr>
+        <w:ind w:left="-142"/>
+        <w:jc w:val="center"/>
+        <w:rPr>
+          <w:rFonts w:ascii="Helvetica" w:hAnsi="Helvetica"/>
+          <w:i/>
+          <w:iCs/>
+          <w:sz w:val="20"/>
+          <w:szCs w:val="20"/>
+        </w:rPr>
+      </w:pPr>
+      <w:r>
+        <w:rPr>
+          <w:rFonts w:ascii="Helvetica" w:hAnsi="Helvetica"/>
+          <w:i/>
+          <w:iCs/>
+          <w:sz w:val="20"/>
+          <w:szCs w:val="20"/>
+        </w:rPr>
+        <w:t xml:space="preserve">Grafico della distribuzione di genere nei vari ruoli della scuola di </w:t>
+      </w:r>
+      <w:r>
+        <w:rPr>
+          <w:rFonts w:ascii="Helvetica" w:hAnsi="Helvetica"/>
+          <w:i/>
+          <w:iCs/>
+          <w:sz w:val="20"/>
+          <w:szCs w:val="20"/>
+        </w:rPr>
+        <w:t>Architettura</w:t>
+      </w:r>
+    </w:p>
+    <w:p>
+      <w:pPr>
+        <w:ind w:left="-142"/>
+        <w:jc w:val="center"/>
+        <w:rPr>
+          <w:rFonts w:ascii="Helvetica" w:hAnsi="Helvetica"/>
+          <w:i/>
+          <w:iCs/>
+          <w:sz w:val="20"/>
+          <w:szCs w:val="20"/>
+        </w:rPr>
+      </w:pPr>
+    </w:p>
+    <w:p>
+      <w:pPr>
+        <w:ind w:left="-142"/>
+        <w:jc w:val="center"/>
+        <w:rPr>
+          <w:rFonts w:ascii="Helvetica" w:hAnsi="Helvetica"/>
+          <w:i/>
+          <w:iCs/>
+          <w:sz w:val="20"/>
+          <w:szCs w:val="20"/>
+        </w:rPr>
+      </w:pPr>
+    </w:p>
+    <w:p>
+      <w:pPr>
+        <w:ind w:left="-142"/>
+        <w:jc w:val="center"/>
+        <w:rPr>
+          <w:rFonts w:ascii="Helvetica" w:hAnsi="Helvetica"/>
+          <w:i/>
+          <w:iCs/>
+          <w:sz w:val="20"/>
+          <w:szCs w:val="20"/>
+        </w:rPr>
+      </w:pPr>
+    </w:p>
+    <w:p>
+      <w:pPr>
+        <w:ind w:left="-142"/>
+        <w:jc w:val="center"/>
+        <w:rPr>
+          <w:rFonts w:ascii="Helvetica" w:hAnsi="Helvetica"/>
+          <w:i/>
+          <w:iCs/>
+          <w:sz w:val="20"/>
+          <w:szCs w:val="20"/>
+        </w:rPr>
+      </w:pPr>
+    </w:p>
+    <w:p>
+      <w:pPr>
+        <w:ind w:left="-142"/>
+        <w:jc w:val="center"/>
+        <w:rPr>
+          <w:rFonts w:ascii="Helvetica" w:hAnsi="Helvetica"/>
+          <w:i/>
+          <w:iCs/>
+          <w:sz w:val="20"/>
+          <w:szCs w:val="20"/>
+        </w:rPr>
+      </w:pPr>
+      <w:r>
+        <w:rPr>
+          <w:rFonts w:ascii="Helvetica" w:hAnsi="Helvetica"/>
+          <w:i/>
+          <w:iCs/>
+          <w:noProof/>
+          <w:sz w:val="20"/>
+          <w:szCs w:val="20"/>
+        </w:rPr>
+        <w:drawing>
+          <wp:inline distT="0" distB="0" distL="0" distR="0" wp14:anchorId="652122A9" wp14:editId="7D3B5C04">
+            <wp:extent cx="3230880" cy="2559624"/>
+            <wp:effectExtent l="0" t="0" r="7620" b="0"/>
+            <wp:docPr id="32" name="Immagine 32"/>
+            <wp:cNvGraphicFramePr>
+              <a:graphicFrameLocks xmlns:a="http://schemas.openxmlformats.org/drawingml/2006/main" noChangeAspect="1"/>
+            </wp:cNvGraphicFramePr>
+            <a:graphic xmlns:a="http://schemas.openxmlformats.org/drawingml/2006/main">
+              <a:graphicData uri="http://schemas.openxmlformats.org/drawingml/2006/picture">
+                <pic:pic xmlns:pic="http://schemas.openxmlformats.org/drawingml/2006/picture">
+                  <pic:nvPicPr>
+                    <pic:cNvPr id="0" name="Picture 8"/>
+                    <pic:cNvPicPr>
+                      <a:picLocks noChangeAspect="1" noChangeArrowheads="1"/>
+                    </pic:cNvPicPr>
+                  </pic:nvPicPr>
+                  <pic:blipFill>
+                    <a:blip r:embed="rId32">
+                      <a:extLst>
+                        <a:ext uri="{28A0092B-C50C-407E-A947-70E740481C1C}">
+                          <a14:useLocalDpi xmlns:a14="http://schemas.microsoft.com/office/drawing/2010/main" val="0"/>
+                        </a:ext>
+                      </a:extLst>
+                    </a:blip>
+                    <a:srcRect/>
+                    <a:stretch>
+                      <a:fillRect/>
+                    </a:stretch>
+                  </pic:blipFill>
+                  <pic:spPr bwMode="auto">
+                    <a:xfrm>
+                      <a:off x="0" y="0"/>
+                      <a:ext cx="3231679" cy="2560257"/>
+                    </a:xfrm>
+                    <a:prstGeom prst="rect">
+                      <a:avLst/>
+                    </a:prstGeom>
+                    <a:noFill/>
+                    <a:ln>
+                      <a:noFill/>
+                    </a:ln>
+                  </pic:spPr>
+                </pic:pic>
+              </a:graphicData>
+            </a:graphic>
+          </wp:inline>
+        </w:drawing>
+      </w:r>
+    </w:p>
+    <w:p>
+      <w:pPr>
+        <w:ind w:left="-142"/>
+        <w:jc w:val="center"/>
+        <w:rPr>
+          <w:rFonts w:ascii="Helvetica" w:hAnsi="Helvetica"/>
+          <w:i/>
+          <w:iCs/>
+          <w:sz w:val="20"/>
+          <w:szCs w:val="20"/>
+        </w:rPr>
+      </w:pPr>
+      <w:r>
+        <w:rPr>
+          <w:rFonts w:ascii="Helvetica" w:hAnsi="Helvetica"/>
+          <w:i/>
+          <w:iCs/>
+          <w:sz w:val="20"/>
+          <w:szCs w:val="20"/>
+        </w:rPr>
+        <w:t xml:space="preserve">Grafico della distribuzione di genere nei vari ruoli della scuola di </w:t>
+      </w:r>
+      <w:r>
+        <w:rPr>
+          <w:rFonts w:ascii="Helvetica" w:hAnsi="Helvetica"/>
+          <w:i/>
+          <w:iCs/>
+          <w:sz w:val="20"/>
+          <w:szCs w:val="20"/>
+        </w:rPr>
+        <w:t>Veterinaria</w:t>
+      </w:r>
+    </w:p>
+    <w:p>
+      <w:pPr>
+        <w:ind w:left="-142"/>
+        <w:jc w:val="center"/>
+        <w:rPr>
+          <w:rFonts w:ascii="Helvetica" w:hAnsi="Helvetica"/>
+          <w:i/>
+          <w:iCs/>
+          <w:sz w:val="20"/>
+          <w:szCs w:val="20"/>
+        </w:rPr>
+      </w:pPr>
+    </w:p>
+    <w:p>
+      <w:pPr>
+        <w:ind w:left="-142"/>
+        <w:jc w:val="center"/>
+        <w:rPr>
+          <w:rFonts w:ascii="Helvetica" w:hAnsi="Helvetica"/>
+          <w:i/>
+          <w:iCs/>
+          <w:sz w:val="20"/>
+          <w:szCs w:val="20"/>
+        </w:rPr>
+      </w:pPr>
+    </w:p>
+    <w:p>
+      <w:pPr>
+        <w:ind w:left="-142"/>
+        <w:jc w:val="center"/>
+        <w:rPr>
+          <w:rFonts w:ascii="Helvetica" w:hAnsi="Helvetica"/>
+          <w:i/>
+          <w:iCs/>
+          <w:sz w:val="20"/>
+          <w:szCs w:val="20"/>
+        </w:rPr>
+      </w:pPr>
+      <w:r>
+        <w:rPr>
+          <w:rFonts w:ascii="Helvetica" w:hAnsi="Helvetica"/>
+          <w:i/>
+          <w:iCs/>
+          <w:noProof/>
+          <w:sz w:val="20"/>
+          <w:szCs w:val="20"/>
+        </w:rPr>
+        <w:drawing>
+          <wp:inline distT="0" distB="0" distL="0" distR="0" wp14:anchorId="102B91B5" wp14:editId="6296688F">
+            <wp:extent cx="3154680" cy="2804160"/>
+            <wp:effectExtent l="0" t="0" r="7620" b="0"/>
+            <wp:docPr id="33" name="Immagine 33"/>
+            <wp:cNvGraphicFramePr>
+              <a:graphicFrameLocks xmlns:a="http://schemas.openxmlformats.org/drawingml/2006/main" noChangeAspect="1"/>
+            </wp:cNvGraphicFramePr>
+            <a:graphic xmlns:a="http://schemas.openxmlformats.org/drawingml/2006/main">
+              <a:graphicData uri="http://schemas.openxmlformats.org/drawingml/2006/picture">
+                <pic:pic xmlns:pic="http://schemas.openxmlformats.org/drawingml/2006/picture">
+                  <pic:nvPicPr>
+                    <pic:cNvPr id="0" name="Picture 9"/>
+                    <pic:cNvPicPr>
+                      <a:picLocks noChangeAspect="1" noChangeArrowheads="1"/>
+                    </pic:cNvPicPr>
+                  </pic:nvPicPr>
+                  <pic:blipFill>
+                    <a:blip r:embed="rId33">
+                      <a:extLst>
+                        <a:ext uri="{28A0092B-C50C-407E-A947-70E740481C1C}">
+                          <a14:useLocalDpi xmlns:a14="http://schemas.microsoft.com/office/drawing/2010/main" val="0"/>
+                        </a:ext>
+                      </a:extLst>
+                    </a:blip>
+                    <a:srcRect/>
+                    <a:stretch>
+                      <a:fillRect/>
+                    </a:stretch>
+                  </pic:blipFill>
+                  <pic:spPr bwMode="auto">
+                    <a:xfrm>
+                      <a:off x="0" y="0"/>
+                      <a:ext cx="3155153" cy="2804580"/>
+                    </a:xfrm>
+                    <a:prstGeom prst="rect">
+                      <a:avLst/>
+                    </a:prstGeom>
+                    <a:noFill/>
+                    <a:ln>
+                      <a:noFill/>
+                    </a:ln>
+                  </pic:spPr>
+                </pic:pic>
+              </a:graphicData>
+            </a:graphic>
+          </wp:inline>
+        </w:drawing>
+      </w:r>
+    </w:p>
+    <w:p>
+      <w:pPr>
+        <w:ind w:left="-142"/>
+        <w:jc w:val="center"/>
+        <w:rPr>
+          <w:rFonts w:ascii="Helvetica" w:hAnsi="Helvetica"/>
+          <w:i/>
+          <w:iCs/>
+          <w:sz w:val="20"/>
+          <w:szCs w:val="20"/>
+        </w:rPr>
+      </w:pPr>
+      <w:r>
+        <w:rPr>
+          <w:rFonts w:ascii="Helvetica" w:hAnsi="Helvetica"/>
+          <w:i/>
+          <w:iCs/>
+          <w:sz w:val="20"/>
+          <w:szCs w:val="20"/>
+        </w:rPr>
+        <w:t xml:space="preserve">Grafico della distribuzione di genere nei vari ruoli della scuola di </w:t>
+      </w:r>
+      <w:r>
+        <w:rPr>
+          <w:rFonts w:ascii="Helvetica" w:hAnsi="Helvetica"/>
+          <w:i/>
+          <w:iCs/>
+          <w:sz w:val="20"/>
+          <w:szCs w:val="20"/>
+        </w:rPr>
+        <w:t>Scienze del farmaco</w:t>
+      </w:r>
+    </w:p>
+    <w:p>
+      <w:pPr>
+        <w:ind w:left="-142"/>
+        <w:jc w:val="center"/>
+        <w:rPr>
+          <w:rFonts w:ascii="Helvetica" w:hAnsi="Helvetica"/>
+          <w:i/>
+          <w:iCs/>
+          <w:sz w:val="20"/>
+          <w:szCs w:val="20"/>
+        </w:rPr>
+      </w:pPr>
+    </w:p>
+    <w:p>
+      <w:pPr>
+        <w:ind w:left="-142"/>
+        <w:jc w:val="center"/>
+        <w:rPr>
+          <w:rFonts w:ascii="Helvetica" w:hAnsi="Helvetica"/>
+          <w:i/>
+          <w:iCs/>
+          <w:sz w:val="20"/>
+          <w:szCs w:val="20"/>
+        </w:rPr>
+      </w:pPr>
+    </w:p>
+    <w:p>
+      <w:pPr>
+        <w:ind w:left="-142"/>
+        <w:jc w:val="center"/>
+        <w:rPr>
+          <w:rFonts w:ascii="Helvetica" w:hAnsi="Helvetica"/>
+          <w:i/>
+          <w:iCs/>
+          <w:sz w:val="20"/>
+          <w:szCs w:val="20"/>
+        </w:rPr>
+      </w:pPr>
+    </w:p>
+    <w:p>
+      <w:pPr>
+        <w:ind w:left="-142"/>
+        <w:jc w:val="center"/>
+        <w:rPr>
+          <w:rFonts w:ascii="Helvetica" w:hAnsi="Helvetica"/>
+          <w:i/>
+          <w:iCs/>
+          <w:sz w:val="20"/>
+          <w:szCs w:val="20"/>
+        </w:rPr>
+      </w:pPr>
+    </w:p>
+    <w:p>
+      <w:pPr>
+        <w:ind w:left="-142"/>
+        <w:jc w:val="center"/>
+        <w:rPr>
+          <w:rFonts w:ascii="Helvetica" w:hAnsi="Helvetica"/>
+          <w:i/>
+          <w:iCs/>
+          <w:sz w:val="20"/>
+          <w:szCs w:val="20"/>
+        </w:rPr>
+      </w:pPr>
+    </w:p>
+    <w:p>
+      <w:pPr>
+        <w:ind w:left="-142"/>
+        <w:jc w:val="center"/>
+        <w:rPr>
+          <w:rFonts w:ascii="Helvetica" w:hAnsi="Helvetica"/>
+          <w:i/>
+          <w:iCs/>
+          <w:sz w:val="20"/>
+          <w:szCs w:val="20"/>
+        </w:rPr>
+      </w:pPr>
+    </w:p>
+    <w:p>
+      <w:pPr>
+        <w:ind w:left="-142"/>
+        <w:jc w:val="center"/>
+        <w:rPr>
+          <w:rFonts w:ascii="Helvetica" w:hAnsi="Helvetica"/>
+          <w:i/>
+          <w:iCs/>
+          <w:sz w:val="20"/>
+          <w:szCs w:val="20"/>
+        </w:rPr>
+      </w:pPr>
+    </w:p>
+    <w:p>
+      <w:pPr>
+        <w:ind w:left="-142"/>
+        <w:jc w:val="center"/>
+        <w:rPr>
+          <w:rFonts w:ascii="Helvetica" w:hAnsi="Helvetica"/>
+          <w:i/>
+          <w:iCs/>
+          <w:sz w:val="20"/>
+          <w:szCs w:val="20"/>
+        </w:rPr>
+      </w:pPr>
+    </w:p>
+    <w:p>
+      <w:pPr>
+        <w:ind w:left="-142"/>
+        <w:jc w:val="center"/>
+        <w:rPr>
+          <w:rFonts w:ascii="Helvetica" w:hAnsi="Helvetica"/>
+          <w:i/>
+          <w:iCs/>
+          <w:sz w:val="20"/>
+          <w:szCs w:val="20"/>
+        </w:rPr>
+      </w:pPr>
+      <w:r>
+        <w:rPr>
+          <w:rFonts w:ascii="Helvetica" w:hAnsi="Helvetica"/>
+          <w:i/>
+          <w:iCs/>
+          <w:noProof/>
+          <w:sz w:val="20"/>
+          <w:szCs w:val="20"/>
+        </w:rPr>
+        <w:drawing>
+          <wp:inline distT="0" distB="0" distL="0" distR="0" wp14:anchorId="137A84AB" wp14:editId="29851E40">
+            <wp:extent cx="3155064" cy="2592706"/>
+            <wp:effectExtent l="0" t="0" r="7620" b="0"/>
+            <wp:docPr id="34" name="Immagine 34"/>
+            <wp:cNvGraphicFramePr>
+              <a:graphicFrameLocks xmlns:a="http://schemas.openxmlformats.org/drawingml/2006/main" noChangeAspect="1"/>
+            </wp:cNvGraphicFramePr>
+            <a:graphic xmlns:a="http://schemas.openxmlformats.org/drawingml/2006/main">
+              <a:graphicData uri="http://schemas.openxmlformats.org/drawingml/2006/picture">
+                <pic:pic xmlns:pic="http://schemas.openxmlformats.org/drawingml/2006/picture">
+                  <pic:nvPicPr>
+                    <pic:cNvPr id="0" name="Picture 10"/>
+                    <pic:cNvPicPr>
+                      <a:picLocks noChangeAspect="1" noChangeArrowheads="1"/>
+                    </pic:cNvPicPr>
+                  </pic:nvPicPr>
+                  <pic:blipFill>
+                    <a:blip r:embed="rId34">
+                      <a:extLst>
+                        <a:ext uri="{28A0092B-C50C-407E-A947-70E740481C1C}">
+                          <a14:useLocalDpi xmlns:a14="http://schemas.microsoft.com/office/drawing/2010/main" val="0"/>
+                        </a:ext>
+                      </a:extLst>
+                    </a:blip>
+                    <a:srcRect/>
+                    <a:stretch>
+                      <a:fillRect/>
+                    </a:stretch>
+                  </pic:blipFill>
+                  <pic:spPr bwMode="auto">
+                    <a:xfrm>
+                      <a:off x="0" y="0"/>
+                      <a:ext cx="3184362" cy="2616782"/>
+                    </a:xfrm>
+                    <a:prstGeom prst="rect">
+                      <a:avLst/>
+                    </a:prstGeom>
+                    <a:noFill/>
+                    <a:ln>
+                      <a:noFill/>
+                    </a:ln>
+                  </pic:spPr>
+                </pic:pic>
+              </a:graphicData>
+            </a:graphic>
+          </wp:inline>
+        </w:drawing>
+      </w:r>
+    </w:p>
+    <w:p>
+      <w:pPr>
+        <w:ind w:left="-142"/>
+        <w:jc w:val="center"/>
+        <w:rPr>
+          <w:rFonts w:ascii="Helvetica" w:hAnsi="Helvetica"/>
+          <w:i/>
+          <w:iCs/>
+          <w:sz w:val="20"/>
+          <w:szCs w:val="20"/>
+        </w:rPr>
+      </w:pPr>
+      <w:r>
+        <w:rPr>
+          <w:rFonts w:ascii="Helvetica" w:hAnsi="Helvetica"/>
+          <w:i/>
+          <w:iCs/>
+          <w:sz w:val="20"/>
+          <w:szCs w:val="20"/>
+        </w:rPr>
+        <w:t xml:space="preserve">Grafico della distribuzione di genere nei vari ruoli della scuola di </w:t>
+      </w:r>
+      <w:r>
+        <w:rPr>
+          <w:rFonts w:ascii="Helvetica" w:hAnsi="Helvetica"/>
+          <w:i/>
+          <w:iCs/>
+          <w:sz w:val="20"/>
+          <w:szCs w:val="20"/>
+        </w:rPr>
+        <w:t>Giurisprudenza</w:t>
+      </w:r>
+    </w:p>
+    <w:p>
+      <w:pPr>
+        <w:ind w:left="-142"/>
+        <w:jc w:val="center"/>
+        <w:rPr>
+          <w:rFonts w:ascii="Helvetica" w:hAnsi="Helvetica"/>
+          <w:i/>
+          <w:iCs/>
+          <w:sz w:val="20"/>
+          <w:szCs w:val="20"/>
+        </w:rPr>
+      </w:pPr>
+    </w:p>
+    <w:p>
+      <w:pPr>
+        <w:ind w:left="-142"/>
+        <w:jc w:val="center"/>
+        <w:rPr>
+          <w:rFonts w:ascii="Helvetica" w:hAnsi="Helvetica"/>
+          <w:i/>
+          <w:iCs/>
+          <w:sz w:val="20"/>
+          <w:szCs w:val="20"/>
+        </w:rPr>
+      </w:pPr>
+    </w:p>
+    <w:p>
+      <w:pPr>
+        <w:ind w:left="-142"/>
+        <w:jc w:val="center"/>
+        <w:rPr>
+          <w:rFonts w:ascii="Helvetica" w:hAnsi="Helvetica"/>
+          <w:sz w:val="28"/>
+          <w:szCs w:val="28"/>
+        </w:rPr>
+      </w:pPr>
+    </w:p>
+    <w:p>
+      <w:pPr>
+        <w:ind w:left="-142"/>
+        <w:rPr>
+          <w:rFonts w:ascii="Helvetica" w:hAnsi="Helvetica"/>
+          <w:sz w:val="28"/>
+          <w:szCs w:val="28"/>
+        </w:rPr>
+      </w:pPr>
+      <w:r>
+        <w:rPr>
+          <w:rFonts w:ascii="Helvetica" w:hAnsi="Helvetica"/>
+          <w:sz w:val="28"/>
+          <w:szCs w:val="28"/>
+        </w:rPr>
+        <w:t>Mettendo a confronto il rapporto fra la popolazione femminile nei vari ruoli UNICAM, si osserva in Tabella e nel Grafico una sostanziale coerenza, seppure sia evidente come nei ruoli di professore ordinario e associato il dato UNICAM risulti al di sotto del dato nazionale. Più incisiva, sempre rispetto al dato nazionale, è stata invece l’azione svolta nell'arruolamento di ricercatrici, che tuttavia risulta essere un ruolo in esaurimento.</w:t>
+      </w:r>
+    </w:p>
+    <w:p>
+      <w:pPr>
+        <w:rPr>
+          <w:rFonts w:ascii="Helvetica" w:hAnsi="Helvetica"/>
+          <w:sz w:val="20"/>
+          <w:szCs w:val="20"/>
+        </w:rPr>
+      </w:pPr>
+    </w:p>
+    <w:p>
+      <w:pPr>
+        <w:ind w:left="-142"/>
+        <w:jc w:val="center"/>
+        <w:rPr>
+          <w:rFonts w:ascii="Helvetica" w:hAnsi="Helvetica"/>
+          <w:sz w:val="20"/>
+          <w:szCs w:val="20"/>
+        </w:rPr>
+      </w:pPr>
+      <w:r>
+        <w:rPr>
+          <w:rFonts w:ascii="Helvetica" w:hAnsi="Helvetica"/>
+          <w:noProof/>
+          <w:sz w:val="20"/>
+          <w:szCs w:val="20"/>
+        </w:rPr>
+        <w:drawing>
+          <wp:inline distT="0" distB="0" distL="0" distR="0" wp14:anchorId="029C5864" wp14:editId="767F48AA">
+            <wp:extent cx="2566174" cy="2020788"/>
+            <wp:effectExtent l="0" t="0" r="5715" b="0"/>
+            <wp:docPr id="36" name="Immagine 36"/>
+            <wp:cNvGraphicFramePr>
+              <a:graphicFrameLocks xmlns:a="http://schemas.openxmlformats.org/drawingml/2006/main" noChangeAspect="1"/>
+            </wp:cNvGraphicFramePr>
+            <a:graphic xmlns:a="http://schemas.openxmlformats.org/drawingml/2006/main">
+              <a:graphicData uri="http://schemas.openxmlformats.org/drawingml/2006/picture">
+                <pic:pic xmlns:pic="http://schemas.openxmlformats.org/drawingml/2006/picture">
+                  <pic:nvPicPr>
+                    <pic:cNvPr id="0" name="Picture 12"/>
+                    <pic:cNvPicPr>
+                      <a:picLocks noChangeAspect="1" noChangeArrowheads="1"/>
+                    </pic:cNvPicPr>
+                  </pic:nvPicPr>
+                  <pic:blipFill>
+                    <a:blip r:embed="rId35">
+                      <a:extLst>
+                        <a:ext uri="{28A0092B-C50C-407E-A947-70E740481C1C}">
+                          <a14:useLocalDpi xmlns:a14="http://schemas.microsoft.com/office/drawing/2010/main" val="0"/>
+                        </a:ext>
+                      </a:extLst>
+                    </a:blip>
+                    <a:srcRect/>
+                    <a:stretch>
+                      <a:fillRect/>
+                    </a:stretch>
+                  </pic:blipFill>
+                  <pic:spPr bwMode="auto">
+                    <a:xfrm>
+                      <a:off x="0" y="0"/>
+                      <a:ext cx="2577057" cy="2029358"/>
+                    </a:xfrm>
+                    <a:prstGeom prst="rect">
+                      <a:avLst/>
+                    </a:prstGeom>
+                    <a:noFill/>
+                    <a:ln>
+                      <a:noFill/>
+                    </a:ln>
+                  </pic:spPr>
+                </pic:pic>
+              </a:graphicData>
+            </a:graphic>
+          </wp:inline>
+        </w:drawing>
+      </w:r>
+    </w:p>
+    <w:p>
+      <w:pPr>
+        <w:ind w:left="-142"/>
+        <w:jc w:val="center"/>
+        <w:rPr>
+          <w:rFonts w:ascii="Helvetica" w:hAnsi="Helvetica"/>
+          <w:i/>
+          <w:iCs/>
+          <w:sz w:val="20"/>
+          <w:szCs w:val="20"/>
+        </w:rPr>
+      </w:pPr>
+      <w:r>
+        <w:rPr>
+          <w:rFonts w:ascii="Helvetica" w:hAnsi="Helvetica"/>
+          <w:i/>
+          <w:iCs/>
+          <w:sz w:val="20"/>
+          <w:szCs w:val="20"/>
+        </w:rPr>
+        <w:t xml:space="preserve">Grafico </w:t>
+      </w:r>
+      <w:r>
+        <w:rPr>
+          <w:rFonts w:ascii="Helvetica" w:hAnsi="Helvetica"/>
+          <w:i/>
+          <w:iCs/>
+          <w:sz w:val="20"/>
+          <w:szCs w:val="20"/>
+        </w:rPr>
+        <w:t>della percentuale di donne UNICAM nei vari ruoli</w:t>
+      </w:r>
+    </w:p>
+    <w:p>
+      <w:pPr>
+        <w:ind w:left="-142"/>
+        <w:jc w:val="center"/>
+        <w:rPr>
+          <w:rFonts w:ascii="Helvetica" w:hAnsi="Helvetica"/>
+          <w:i/>
+          <w:iCs/>
+          <w:sz w:val="20"/>
+          <w:szCs w:val="20"/>
+        </w:rPr>
+      </w:pPr>
+    </w:p>
+    <w:p>
+      <w:pPr>
+        <w:ind w:left="-142"/>
+        <w:rPr>
+          <w:rFonts w:ascii="Helvetica" w:hAnsi="Helvetica" w:cs="Helvetica"/>
+          <w:color w:val="000000" w:themeColor="text1"/>
+          <w:sz w:val="36"/>
+          <w:szCs w:val="36"/>
+        </w:rPr>
+      </w:pPr>
+      <w:r>
+        <w:rPr>
+          <w:rFonts w:ascii="Helvetica" w:hAnsi="Helvetica" w:cs="Helvetica"/>
+          <w:color w:val="000000" w:themeColor="text1"/>
+          <w:sz w:val="28"/>
+          <w:szCs w:val="28"/>
+        </w:rPr>
+        <w:t>Il grafico</w:t>
+      </w:r>
+      <w:r>
+        <w:rPr>
+          <w:rFonts w:ascii="Helvetica" w:hAnsi="Helvetica" w:cs="Helvetica"/>
+          <w:color w:val="000000" w:themeColor="text1"/>
+          <w:sz w:val="28"/>
+          <w:szCs w:val="28"/>
+        </w:rPr>
+        <w:t xml:space="preserve"> seguente riporta i dati della presenza maschile e femminile UNICAM nei passaggi di carriera accademica.</w:t>
+      </w:r>
+    </w:p>
+    <w:p>
+      <w:pPr>
+        <w:ind w:left="-142"/>
+        <w:rPr>
+          <w:rFonts w:ascii="Helvetica" w:hAnsi="Helvetica"/>
+          <w:sz w:val="28"/>
+          <w:szCs w:val="28"/>
+        </w:rPr>
+      </w:pPr>
+    </w:p>
+    <w:p>
+      <w:pPr>
+        <w:ind w:left="-142"/>
+        <w:jc w:val="center"/>
+        <w:rPr>
+          <w:rFonts w:ascii="Helvetica" w:hAnsi="Helvetica"/>
+          <w:i/>
+          <w:iCs/>
+          <w:sz w:val="20"/>
+          <w:szCs w:val="20"/>
+        </w:rPr>
+      </w:pPr>
+      <w:r>
+        <w:rPr>
+          <w:noProof/>
+        </w:rPr>
+        <w:drawing>
+          <wp:inline distT="0" distB="0" distL="0" distR="0" wp14:anchorId="6F7A3414" wp14:editId="5EB52D42">
+            <wp:extent cx="2238376" cy="2207896"/>
+            <wp:effectExtent l="0" t="0" r="9525" b="1905"/>
+            <wp:docPr id="39" name="Immagine 39"/>
+            <wp:cNvGraphicFramePr/>
+            <a:graphic xmlns:a="http://schemas.openxmlformats.org/drawingml/2006/main">
+              <a:graphicData uri="http://schemas.openxmlformats.org/drawingml/2006/picture">
+                <pic:pic xmlns:pic="http://schemas.openxmlformats.org/drawingml/2006/picture">
+                  <pic:nvPicPr>
+                    <pic:cNvPr id="33" name="Immagine 33"/>
+                    <pic:cNvPicPr/>
+                  </pic:nvPicPr>
+                  <pic:blipFill>
+                    <a:blip r:embed="rId36">
+                      <a:extLst>
+                        <a:ext uri="{28A0092B-C50C-407E-A947-70E740481C1C}">
+                          <a14:useLocalDpi xmlns:a14="http://schemas.microsoft.com/office/drawing/2010/main" val="0"/>
+                        </a:ext>
+                      </a:extLst>
+                    </a:blip>
+                    <a:stretch>
+                      <a:fillRect/>
+                    </a:stretch>
+                  </pic:blipFill>
+                  <pic:spPr>
+                    <a:xfrm>
+                      <a:off x="0" y="0"/>
+                      <a:ext cx="2238384" cy="2207904"/>
+                    </a:xfrm>
+                    <a:prstGeom prst="rect">
+                      <a:avLst/>
+                    </a:prstGeom>
+                  </pic:spPr>
+                </pic:pic>
+              </a:graphicData>
+            </a:graphic>
+          </wp:inline>
+        </w:drawing>
+      </w:r>
+    </w:p>
+    <w:p>
+      <w:pPr>
+        <w:ind w:left="-142"/>
+        <w:jc w:val="center"/>
+        <w:rPr>
+          <w:rFonts w:ascii="Helvetica" w:hAnsi="Helvetica"/>
+          <w:i/>
+          <w:iCs/>
+          <w:sz w:val="20"/>
+          <w:szCs w:val="20"/>
+        </w:rPr>
+      </w:pPr>
+      <w:r>
+        <w:rPr>
+          <w:rFonts w:ascii="Helvetica" w:hAnsi="Helvetica"/>
+          <w:i/>
+          <w:iCs/>
+          <w:sz w:val="20"/>
+          <w:szCs w:val="20"/>
+        </w:rPr>
+        <w:t xml:space="preserve">Grafico </w:t>
+      </w:r>
+      <w:r>
+        <w:rPr>
+          <w:rFonts w:ascii="Helvetica" w:hAnsi="Helvetica"/>
+          <w:i/>
+          <w:iCs/>
+          <w:sz w:val="20"/>
+          <w:szCs w:val="20"/>
+        </w:rPr>
+        <w:t xml:space="preserve">della </w:t>
+      </w:r>
+      <w:r>
+        <w:rPr>
+          <w:rFonts w:ascii="Helvetica" w:hAnsi="Helvetica"/>
+          <w:i/>
+          <w:iCs/>
+          <w:sz w:val="20"/>
+          <w:szCs w:val="20"/>
+        </w:rPr>
+        <w:t>presenza maschile e femminile nei passaggi di carriera accademica</w:t>
+      </w:r>
+    </w:p>
+    <w:p>
+      <w:pPr>
+        <w:ind w:left="-142"/>
+        <w:jc w:val="center"/>
+        <w:rPr>
+          <w:rFonts w:ascii="Helvetica" w:hAnsi="Helvetica"/>
+          <w:i/>
+          <w:iCs/>
+          <w:sz w:val="20"/>
+          <w:szCs w:val="20"/>
+        </w:rPr>
+      </w:pPr>
+    </w:p>
+    <w:p>
+      <w:pPr>
+        <w:ind w:left="-142"/>
+        <w:rPr>
+          <w:rFonts w:ascii="Helvetica" w:hAnsi="Helvetica" w:cs="Helvetica"/>
+          <w:color w:val="000000" w:themeColor="text1"/>
+          <w:sz w:val="28"/>
+          <w:szCs w:val="28"/>
+        </w:rPr>
+      </w:pPr>
+      <w:r>
+        <w:rPr>
+          <w:rFonts w:ascii="Helvetica" w:hAnsi="Helvetica" w:cs="Helvetica"/>
+          <w:color w:val="000000" w:themeColor="text1"/>
+          <w:sz w:val="28"/>
+          <w:szCs w:val="28"/>
+        </w:rPr>
+        <w:t>Di seguito si osservano i seguenti dati relativi all’incidenza delle donne per ciascun profilo professionale nei vari anni.</w:t>
+      </w:r>
+    </w:p>
+    <w:p>
+      <w:pPr>
+        <w:ind w:left="-142"/>
+        <w:rPr>
+          <w:rFonts w:ascii="Helvetica" w:hAnsi="Helvetica" w:cs="Helvetica"/>
+          <w:color w:val="000000" w:themeColor="text1"/>
+          <w:sz w:val="28"/>
+          <w:szCs w:val="28"/>
+        </w:rPr>
+      </w:pPr>
+    </w:p>
+    <w:p>
+      <w:pPr>
+        <w:ind w:left="-142"/>
+        <w:jc w:val="center"/>
+        <w:rPr>
+          <w:rFonts w:ascii="Helvetica" w:hAnsi="Helvetica" w:cs="Helvetica"/>
+          <w:noProof/>
+          <w:color w:val="000000" w:themeColor="text1"/>
+          <w:sz w:val="36"/>
+          <w:szCs w:val="36"/>
+        </w:rPr>
+      </w:pPr>
+      <w:r>
+        <w:rPr>
+          <w:noProof/>
+        </w:rPr>
+        <w:drawing>
+          <wp:inline distT="0" distB="0" distL="0" distR="0" wp14:anchorId="6DFEFB29" wp14:editId="48FC31F1">
+            <wp:extent cx="4794250" cy="1823720"/>
+            <wp:effectExtent l="0" t="0" r="6350" b="5080"/>
+            <wp:docPr id="38" name="Immagine 38"/>
+            <wp:cNvGraphicFramePr/>
+            <a:graphic xmlns:a="http://schemas.openxmlformats.org/drawingml/2006/main">
+              <a:graphicData uri="http://schemas.openxmlformats.org/drawingml/2006/picture">
+                <pic:pic xmlns:pic="http://schemas.openxmlformats.org/drawingml/2006/picture">
+                  <pic:nvPicPr>
+                    <pic:cNvPr id="38" name="Immagine 38"/>
+                    <pic:cNvPicPr/>
+                  </pic:nvPicPr>
+                  <pic:blipFill>
+                    <a:blip r:embed="rId37" cstate="print">
+                      <a:extLst>
+                        <a:ext uri="{28A0092B-C50C-407E-A947-70E740481C1C}">
+                          <a14:useLocalDpi xmlns:a14="http://schemas.microsoft.com/office/drawing/2010/main" val="0"/>
+                        </a:ext>
+                      </a:extLst>
+                    </a:blip>
+                    <a:stretch>
+                      <a:fillRect/>
+                    </a:stretch>
+                  </pic:blipFill>
+                  <pic:spPr>
+                    <a:xfrm>
+                      <a:off x="0" y="0"/>
+                      <a:ext cx="4794250" cy="1823720"/>
+                    </a:xfrm>
+                    <a:prstGeom prst="rect">
+                      <a:avLst/>
+                    </a:prstGeom>
+                  </pic:spPr>
+                </pic:pic>
+              </a:graphicData>
+            </a:graphic>
+          </wp:inline>
+        </w:drawing>
+      </w:r>
+    </w:p>
+    <w:p>
+      <w:pPr>
+        <w:ind w:left="-142"/>
+        <w:jc w:val="center"/>
+        <w:rPr>
+          <w:rFonts w:ascii="Helvetica" w:hAnsi="Helvetica" w:cs="Helvetica"/>
+          <w:noProof/>
+          <w:color w:val="000000" w:themeColor="text1"/>
+          <w:sz w:val="36"/>
+          <w:szCs w:val="36"/>
+        </w:rPr>
+      </w:pPr>
+      <w:r>
+        <w:rPr>
+          <w:rFonts w:ascii="Helvetica" w:hAnsi="Helvetica"/>
+          <w:i/>
+          <w:iCs/>
+          <w:sz w:val="20"/>
+          <w:szCs w:val="20"/>
+        </w:rPr>
+        <w:t xml:space="preserve">Grafico </w:t>
+      </w:r>
+      <w:r>
+        <w:rPr>
+          <w:rFonts w:ascii="Helvetica" w:hAnsi="Helvetica"/>
+          <w:i/>
+          <w:iCs/>
+          <w:sz w:val="20"/>
+          <w:szCs w:val="20"/>
+        </w:rPr>
+        <w:t>dell’incidenza delle donne per ciascun ruolo al variare degli anni</w:t>
+      </w:r>
     </w:p>
     <w:sectPr>
-      <w:headerReference w:type="default" r:id="rId26"/>
-      <w:footerReference w:type="default" r:id="rId27"/>
+      <w:headerReference w:type="default" r:id="rId38"/>
+      <w:footerReference w:type="default" r:id="rId39"/>
       <w:pgSz w:w="11906" w:h="16838"/>
-      <w:pgMar w:top="284" w:right="1134" w:bottom="284" w:left="1134" w:header="708" w:footer="708" w:gutter="0"/>
+      <w:pgMar w:top="284" w:right="1134" w:bottom="142" w:left="1134" w:header="708" w:footer="708" w:gutter="0"/>
       <w:cols w:space="708"/>
       <w:docGrid w:linePitch="360"/>
     </w:sectPr>
@@ -5689,7 +7629,7 @@
         <wp:inline distT="0" distB="0" distL="0" distR="0" wp14:anchorId="070F9C37" wp14:editId="34E5C764">
           <wp:extent cx="1391478" cy="570863"/>
           <wp:effectExtent l="0" t="0" r="0" b="1270"/>
-          <wp:docPr id="10" name="Immagine 10"/>
+          <wp:docPr id="40" name="Immagine 40"/>
           <wp:cNvGraphicFramePr>
             <a:graphicFrameLocks xmlns:a="http://schemas.openxmlformats.org/drawingml/2006/main" noChangeAspect="1"/>
           </wp:cNvGraphicFramePr>
@@ -7345,7 +9285,6 @@
   <w:style w:type="character" w:default="1" w:styleId="Carpredefinitoparagrafo">
     <w:name w:val="Default Paragraph Font"/>
     <w:uiPriority w:val="1"/>
-    <w:semiHidden/>
     <w:unhideWhenUsed/>
   </w:style>
   <w:style w:type="table" w:default="1" w:styleId="Tabellanormale">

</xml_diff>